<commit_message>
More work on intro in v6
</commit_message>
<xml_diff>
--- a/literature_resources/Ogle Notes.docx
+++ b/literature_resources/Ogle Notes.docx
@@ -11,8 +11,6 @@
           <w:b/>
         </w:rPr>
       </w:pPr>
-      <w:bookmarkStart w:id="0" w:name="_GoBack"/>
-      <w:bookmarkEnd w:id="0"/>
       <w:r>
         <w:rPr>
           <w:b/>
@@ -62,7 +60,19 @@
         </w:tabs>
       </w:pPr>
       <w:r>
-        <w:t>Spawning run fish … females were significantly larger than males.   Largest Female as 238, largest male was 215.</w:t>
+        <w:t>Spawning run fish … females were significantly larger than males.   Largest Female as 238</w:t>
+      </w:r>
+      <w:r>
+        <w:t xml:space="preserve"> (n=??)</w:t>
+      </w:r>
+      <w:r>
+        <w:t>, largest male was 215</w:t>
+      </w:r>
+      <w:r>
+        <w:t xml:space="preserve"> (n=2678)</w:t>
+      </w:r>
+      <w:r>
+        <w:t>.</w:t>
       </w:r>
     </w:p>
     <w:p>
@@ -182,41 +192,41 @@
     </w:p>
     <w:p>
       <w:pPr>
+        <w:pStyle w:val="ListParagraph"/>
+        <w:numPr>
+          <w:ilvl w:val="0"/>
+          <w:numId w:val="2"/>
+        </w:numPr>
         <w:tabs>
           <w:tab w:val="left" w:pos="630"/>
         </w:tabs>
-        <w:rPr>
-          <w:b/>
-        </w:rPr>
-      </w:pPr>
-      <w:proofErr w:type="spellStart"/>
-      <w:r>
-        <w:rPr>
-          <w:b/>
-        </w:rPr>
-        <w:t>Eschmeyer</w:t>
-      </w:r>
-      <w:proofErr w:type="spellEnd"/>
-      <w:r>
-        <w:rPr>
-          <w:b/>
-        </w:rPr>
-        <w:t xml:space="preserve"> and Bailey (1955)</w:t>
-      </w:r>
-    </w:p>
-    <w:p>
-      <w:pPr>
-        <w:pStyle w:val="ListParagraph"/>
-        <w:numPr>
-          <w:ilvl w:val="0"/>
-          <w:numId w:val="2"/>
-        </w:numPr>
+      </w:pPr>
+      <w:r>
+        <w:t>Length ranges very narrow (and n very small)</w:t>
+      </w:r>
+    </w:p>
+    <w:p>
+      <w:pPr>
         <w:tabs>
           <w:tab w:val="left" w:pos="630"/>
         </w:tabs>
-      </w:pPr>
-      <w:r>
-        <w:t>Table 14 shows size of age-0 fish in Sept and Oct … 30-40 in Sept, 40-45 mm in Oct</w:t>
+        <w:rPr>
+          <w:b/>
+        </w:rPr>
+      </w:pPr>
+      <w:proofErr w:type="spellStart"/>
+      <w:r>
+        <w:rPr>
+          <w:b/>
+        </w:rPr>
+        <w:t>Eschmeyer</w:t>
+      </w:r>
+      <w:proofErr w:type="spellEnd"/>
+      <w:r>
+        <w:rPr>
+          <w:b/>
+        </w:rPr>
+        <w:t xml:space="preserve"> and Bailey (1955)</w:t>
       </w:r>
     </w:p>
     <w:p>
@@ -230,6 +240,9 @@
           <w:tab w:val="left" w:pos="630"/>
         </w:tabs>
       </w:pPr>
+      <w:r>
+        <w:t>Table 14 shows size of age-0 fish in Sept and Oct … 30-40 in Sept, 40-45 mm in Oct</w:t>
+      </w:r>
     </w:p>
     <w:p>
       <w:pPr>
@@ -242,6 +255,9 @@
           <w:tab w:val="left" w:pos="630"/>
         </w:tabs>
       </w:pPr>
+      <w:r>
+        <w:t>Maximum length is 145 mm TL</w:t>
+      </w:r>
     </w:p>
     <w:p>
       <w:pPr>
@@ -313,9 +329,24 @@
     </w:p>
     <w:p>
       <w:pPr>
+        <w:pStyle w:val="ListParagraph"/>
+        <w:numPr>
+          <w:ilvl w:val="0"/>
+          <w:numId w:val="2"/>
+        </w:numPr>
         <w:tabs>
           <w:tab w:val="left" w:pos="630"/>
         </w:tabs>
+      </w:pPr>
+      <w:r>
+        <w:t>Maximum TL was 246 mm (maximum age was 4).</w:t>
+      </w:r>
+    </w:p>
+    <w:p>
+      <w:pPr>
+        <w:tabs>
+          <w:tab w:val="left" w:pos="630"/>
+        </w:tabs>
         <w:rPr>
           <w:b/>
         </w:rPr>
@@ -374,6 +405,18 @@
         </w:numPr>
       </w:pPr>
       <w:r>
+        <w:t>Max FL was 163 mm.</w:t>
+      </w:r>
+    </w:p>
+    <w:p>
+      <w:pPr>
+        <w:pStyle w:val="ListParagraph"/>
+        <w:numPr>
+          <w:ilvl w:val="0"/>
+          <w:numId w:val="1"/>
+        </w:numPr>
+      </w:pPr>
+      <w:r>
         <w:t>Said that “… scale annuli, which, excluding scales from a few older fish, were not difficult to locate.” (page 564)</w:t>
       </w:r>
     </w:p>
@@ -427,6 +470,46 @@
     </w:p>
     <w:p>
       <w:pPr>
+        <w:pStyle w:val="ListParagraph"/>
+        <w:numPr>
+          <w:ilvl w:val="0"/>
+          <w:numId w:val="1"/>
+        </w:numPr>
+      </w:pPr>
+      <w:r>
+        <w:t>Fish moved (only at night) into a river to spawn</w:t>
+      </w:r>
+    </w:p>
+    <w:p>
+      <w:pPr>
+        <w:rPr>
+          <w:b/>
+        </w:rPr>
+      </w:pPr>
+      <w:r>
+        <w:rPr>
+          <w:b/>
+        </w:rPr>
+        <w:t>Kendall (1917)</w:t>
+      </w:r>
+    </w:p>
+    <w:p>
+      <w:pPr>
+        <w:pStyle w:val="ListParagraph"/>
+        <w:numPr>
+          <w:ilvl w:val="0"/>
+          <w:numId w:val="1"/>
+        </w:numPr>
+        <w:rPr>
+          <w:b/>
+        </w:rPr>
+      </w:pPr>
+      <w:r>
+        <w:t>Max TL was 158 mm (n=6)</w:t>
+      </w:r>
+    </w:p>
+    <w:p>
+      <w:pPr>
         <w:rPr>
           <w:b/>
         </w:rPr>
@@ -461,6 +544,7 @@
         </w:numPr>
       </w:pPr>
       <w:r>
+        <w:lastRenderedPageBreak/>
         <w:t>Mostly described a small number of specimens from two new locations</w:t>
       </w:r>
     </w:p>
@@ -527,477 +611,501 @@
         </w:numPr>
       </w:pPr>
       <w:r>
+        <w:t xml:space="preserve">This is the dissertation that is the same as the </w:t>
+      </w:r>
+      <w:proofErr w:type="spellStart"/>
+      <w:r>
+        <w:t>McCart</w:t>
+      </w:r>
+      <w:proofErr w:type="spellEnd"/>
+      <w:r>
+        <w:t xml:space="preserve"> (1965) publication.</w:t>
+      </w:r>
+    </w:p>
+    <w:p>
+      <w:pPr>
+        <w:pStyle w:val="ListParagraph"/>
+        <w:numPr>
+          <w:ilvl w:val="0"/>
+          <w:numId w:val="1"/>
+        </w:numPr>
+      </w:pPr>
+      <w:r>
+        <w:t>Published a W-L relationship</w:t>
+      </w:r>
+    </w:p>
+    <w:p>
+      <w:pPr>
+        <w:rPr>
+          <w:b/>
+        </w:rPr>
+      </w:pPr>
+      <w:proofErr w:type="spellStart"/>
+      <w:r>
+        <w:rPr>
+          <w:b/>
+        </w:rPr>
+        <w:t>McCart</w:t>
+      </w:r>
+      <w:proofErr w:type="spellEnd"/>
+      <w:r>
+        <w:rPr>
+          <w:b/>
+        </w:rPr>
+        <w:t xml:space="preserve"> (1965)</w:t>
+      </w:r>
+    </w:p>
+    <w:p>
+      <w:pPr>
+        <w:pStyle w:val="ListParagraph"/>
+        <w:numPr>
+          <w:ilvl w:val="0"/>
+          <w:numId w:val="1"/>
+        </w:numPr>
+      </w:pPr>
+      <w:r>
+        <w:t>Only scales were used</w:t>
+      </w:r>
+    </w:p>
+    <w:p>
+      <w:pPr>
+        <w:pStyle w:val="ListParagraph"/>
+        <w:numPr>
+          <w:ilvl w:val="0"/>
+          <w:numId w:val="1"/>
+        </w:numPr>
+      </w:pPr>
+      <w:r>
+        <w:t>Table 3</w:t>
+      </w:r>
+      <w:r>
+        <w:t xml:space="preserve"> contains an ALK for </w:t>
+      </w:r>
+      <w:proofErr w:type="spellStart"/>
+      <w:r>
+        <w:t>Cluculz</w:t>
+      </w:r>
+      <w:proofErr w:type="spellEnd"/>
+      <w:r>
+        <w:t xml:space="preserve"> Lake … Age-3 M showed 5 5-mm length classes, Age-4 and age-5 M showed 4.  Age-3 F showed 5 5-mm length classes, Age-4 showed 7, and age-5 showed 4.</w:t>
+      </w:r>
+    </w:p>
+    <w:p>
+      <w:pPr>
+        <w:pStyle w:val="ListParagraph"/>
+        <w:numPr>
+          <w:ilvl w:val="0"/>
+          <w:numId w:val="1"/>
+        </w:numPr>
+      </w:pPr>
+      <w:r>
+        <w:t xml:space="preserve">Table </w:t>
+      </w:r>
+      <w:r>
+        <w:t xml:space="preserve">2 contains an ALK for </w:t>
+      </w:r>
+      <w:proofErr w:type="spellStart"/>
+      <w:r>
+        <w:t>Tacheeda</w:t>
+      </w:r>
+      <w:proofErr w:type="spellEnd"/>
+      <w:r>
+        <w:t xml:space="preserve"> </w:t>
+      </w:r>
+      <w:proofErr w:type="gramStart"/>
+      <w:r>
+        <w:t>Lake ..</w:t>
+      </w:r>
+      <w:proofErr w:type="gramEnd"/>
+      <w:r>
+        <w:t xml:space="preserve"> Age-2 M showed 6 5-mm length classes, Age-3 3.  Age 2, 3, and 4 F showed 5 5-mm length classes, Age 5 showed 3.</w:t>
+      </w:r>
+    </w:p>
+    <w:p>
+      <w:pPr>
+        <w:pStyle w:val="ListParagraph"/>
+        <w:numPr>
+          <w:ilvl w:val="0"/>
+          <w:numId w:val="1"/>
+        </w:numPr>
+      </w:pPr>
+      <w:r>
+        <w:t>Table 5</w:t>
+      </w:r>
+      <w:r>
+        <w:t xml:space="preserve"> contains an ALK for </w:t>
+      </w:r>
+      <w:proofErr w:type="spellStart"/>
+      <w:r>
+        <w:t>MacLure</w:t>
+      </w:r>
+      <w:proofErr w:type="spellEnd"/>
+      <w:r>
+        <w:t xml:space="preserve"> Lake. Age 2 and 4 M showed 6 10-mm length classes.  Age-2 showed 5 10-mm length classes, age-3 4, age 4 and 5 4.</w:t>
+      </w:r>
+    </w:p>
+    <w:p>
+      <w:pPr>
+        <w:pStyle w:val="ListParagraph"/>
+        <w:numPr>
+          <w:ilvl w:val="0"/>
+          <w:numId w:val="1"/>
+        </w:numPr>
+      </w:pPr>
+      <w:r>
+        <w:t>Table 4</w:t>
+      </w:r>
+      <w:r>
+        <w:t xml:space="preserve"> contains an ALK for </w:t>
+      </w:r>
+      <w:proofErr w:type="spellStart"/>
+      <w:r>
+        <w:t>McLeese</w:t>
+      </w:r>
+      <w:proofErr w:type="spellEnd"/>
+      <w:r>
+        <w:t xml:space="preserve"> Lake.  Age-3 M showed 3 10-mm length classes and Age-3 F showed 4 10-mm length classes.</w:t>
+      </w:r>
+    </w:p>
+    <w:p>
+      <w:pPr>
+        <w:pStyle w:val="ListParagraph"/>
+        <w:numPr>
+          <w:ilvl w:val="0"/>
+          <w:numId w:val="1"/>
+        </w:numPr>
+      </w:pPr>
+      <w:r>
+        <w:t>Claimed that an annulus had formed and new growth was found on the scales by May</w:t>
+      </w:r>
+    </w:p>
+    <w:p>
+      <w:pPr>
+        <w:pStyle w:val="ListParagraph"/>
+        <w:numPr>
+          <w:ilvl w:val="0"/>
+          <w:numId w:val="1"/>
+        </w:numPr>
+      </w:pPr>
+      <w:r>
+        <w:t>Males and females grew at about the same rate for the first two years and then females were larger.</w:t>
+      </w:r>
+    </w:p>
+    <w:p>
+      <w:pPr>
+        <w:pStyle w:val="ListParagraph"/>
+        <w:numPr>
+          <w:ilvl w:val="0"/>
+          <w:numId w:val="1"/>
+        </w:numPr>
+      </w:pPr>
+      <w:r>
+        <w:t xml:space="preserve">Table 6-9 and </w:t>
+      </w:r>
+      <w:r>
+        <w:t xml:space="preserve">Figure 3 shows increments in FL by year of life … 5-8 </w:t>
+      </w:r>
+      <w:r>
+        <w:t xml:space="preserve">cm </w:t>
+      </w:r>
+      <w:r>
+        <w:t xml:space="preserve">at age-1, 3-4 are age -2, </w:t>
+      </w:r>
+      <w:r>
+        <w:t>2-5ish for age-3 and 4, less than 2 after that.</w:t>
+      </w:r>
+    </w:p>
+    <w:p>
+      <w:pPr>
+        <w:pStyle w:val="ListParagraph"/>
+        <w:numPr>
+          <w:ilvl w:val="0"/>
+          <w:numId w:val="1"/>
+        </w:numPr>
+      </w:pPr>
+      <w:r>
+        <w:t>Maximum age was 9.</w:t>
+      </w:r>
+    </w:p>
+    <w:p>
+      <w:pPr>
+        <w:rPr>
+          <w:b/>
+        </w:rPr>
+      </w:pPr>
+      <w:r>
+        <w:rPr>
+          <w:b/>
+        </w:rPr>
+        <w:t xml:space="preserve">McPhail and </w:t>
+      </w:r>
+      <w:proofErr w:type="spellStart"/>
+      <w:r>
+        <w:rPr>
+          <w:b/>
+        </w:rPr>
+        <w:t>Zemlak</w:t>
+      </w:r>
+      <w:proofErr w:type="spellEnd"/>
+      <w:r>
+        <w:rPr>
+          <w:b/>
+        </w:rPr>
+        <w:t xml:space="preserve"> (2001)</w:t>
+      </w:r>
+    </w:p>
+    <w:p>
+      <w:pPr>
+        <w:pStyle w:val="ListParagraph"/>
+        <w:numPr>
+          <w:ilvl w:val="0"/>
+          <w:numId w:val="1"/>
+        </w:numPr>
+      </w:pPr>
+      <w:r>
+        <w:t xml:space="preserve">Scales and </w:t>
+      </w:r>
+      <w:proofErr w:type="spellStart"/>
+      <w:proofErr w:type="gramStart"/>
+      <w:r>
+        <w:t>otos</w:t>
+      </w:r>
+      <w:proofErr w:type="spellEnd"/>
+      <w:proofErr w:type="gramEnd"/>
+      <w:r>
+        <w:t xml:space="preserve"> from 150 fish.  </w:t>
+      </w:r>
+      <w:proofErr w:type="spellStart"/>
+      <w:r>
+        <w:t>Otos</w:t>
+      </w:r>
+      <w:proofErr w:type="spellEnd"/>
+      <w:r>
+        <w:t xml:space="preserve"> generally older</w:t>
+      </w:r>
+    </w:p>
+    <w:p>
+      <w:pPr>
+        <w:pStyle w:val="ListParagraph"/>
+        <w:numPr>
+          <w:ilvl w:val="0"/>
+          <w:numId w:val="1"/>
+        </w:numPr>
+      </w:pPr>
+      <w:r>
+        <w:t>“… there is some conflict between the estimate age and our length-frequency data.” Page 17</w:t>
+      </w:r>
+    </w:p>
+    <w:p>
+      <w:pPr>
+        <w:pStyle w:val="ListParagraph"/>
+        <w:numPr>
+          <w:ilvl w:val="0"/>
+          <w:numId w:val="1"/>
+        </w:numPr>
+      </w:pPr>
+      <w:r>
+        <w:t>Some evidence for merging of the length modes for 1+ and 2+ fish as the season progressed.</w:t>
+      </w:r>
+    </w:p>
+    <w:p>
+      <w:pPr>
+        <w:pStyle w:val="ListParagraph"/>
+        <w:numPr>
+          <w:ilvl w:val="0"/>
+          <w:numId w:val="1"/>
+        </w:numPr>
+      </w:pPr>
+      <w:r>
+        <w:t>Oldest was 7+ (female), 4+ (male)</w:t>
+      </w:r>
+    </w:p>
+    <w:p>
+      <w:pPr>
+        <w:pStyle w:val="ListParagraph"/>
+        <w:numPr>
+          <w:ilvl w:val="0"/>
+          <w:numId w:val="1"/>
+        </w:numPr>
+      </w:pPr>
+      <w:r>
+        <w:t xml:space="preserve">“… </w:t>
+      </w:r>
+      <w:proofErr w:type="gramStart"/>
+      <w:r>
+        <w:t>after</w:t>
+      </w:r>
+      <w:proofErr w:type="gramEnd"/>
+      <w:r>
+        <w:t xml:space="preserve"> age 2+ growth has slowed to the point that it obscures any clear differences among older age classes.”</w:t>
+      </w:r>
+    </w:p>
+    <w:p>
+      <w:pPr>
+        <w:pStyle w:val="ListParagraph"/>
+        <w:numPr>
+          <w:ilvl w:val="0"/>
+          <w:numId w:val="1"/>
+        </w:numPr>
+      </w:pPr>
+      <w:proofErr w:type="gramStart"/>
+      <w:r>
+        <w:t>“ …</w:t>
+      </w:r>
+      <w:proofErr w:type="gramEnd"/>
+      <w:r>
+        <w:t xml:space="preserve"> males are smaller than females …” among reproductive sized fish. “Overall, the female fish were longer than the males for each age class.”</w:t>
+      </w:r>
+    </w:p>
+    <w:p>
+      <w:pPr>
+        <w:pStyle w:val="ListParagraph"/>
+        <w:numPr>
+          <w:ilvl w:val="0"/>
+          <w:numId w:val="1"/>
+        </w:numPr>
+      </w:pPr>
+      <w:r>
+        <w:t>“Female pygmy whitefish in Dina #1 appear to live longer than the males.”</w:t>
+      </w:r>
+    </w:p>
+    <w:p>
+      <w:pPr>
+        <w:pStyle w:val="ListParagraph"/>
+        <w:numPr>
+          <w:ilvl w:val="0"/>
+          <w:numId w:val="1"/>
+        </w:numPr>
+      </w:pPr>
+      <w:r>
+        <w:t>Showed weight-length data but did not compute W-L regressions</w:t>
+      </w:r>
+    </w:p>
+    <w:p>
+      <w:pPr>
+        <w:rPr>
+          <w:b/>
+        </w:rPr>
+      </w:pPr>
+      <w:r>
+        <w:rPr>
+          <w:b/>
+        </w:rPr>
+        <w:t>Plumb (2006)</w:t>
+      </w:r>
+    </w:p>
+    <w:p>
+      <w:pPr>
+        <w:pStyle w:val="ListParagraph"/>
+        <w:numPr>
+          <w:ilvl w:val="0"/>
+          <w:numId w:val="1"/>
+        </w:numPr>
+      </w:pPr>
+      <w:r>
+        <w:t>PWF age ranged from 0-7</w:t>
+      </w:r>
+    </w:p>
+    <w:p>
+      <w:pPr>
+        <w:pStyle w:val="ListParagraph"/>
+        <w:numPr>
+          <w:ilvl w:val="0"/>
+          <w:numId w:val="1"/>
+        </w:numPr>
+      </w:pPr>
+      <w:r>
+        <w:t>PWF TL ranged from 84 to 128 (n=91)</w:t>
+      </w:r>
+    </w:p>
+    <w:p>
+      <w:pPr>
+        <w:pStyle w:val="ListParagraph"/>
+        <w:numPr>
+          <w:ilvl w:val="0"/>
+          <w:numId w:val="1"/>
+        </w:numPr>
+      </w:pPr>
+      <w:r>
+        <w:t xml:space="preserve">Apparently aged fish from </w:t>
+      </w:r>
+      <w:proofErr w:type="spellStart"/>
+      <w:proofErr w:type="gramStart"/>
+      <w:r>
+        <w:t>oto</w:t>
+      </w:r>
+      <w:proofErr w:type="spellEnd"/>
+      <w:proofErr w:type="gramEnd"/>
+      <w:r>
+        <w:t xml:space="preserve"> thin sections using two readers.</w:t>
+      </w:r>
+    </w:p>
+    <w:p>
+      <w:pPr>
+        <w:pStyle w:val="ListParagraph"/>
+        <w:numPr>
+          <w:ilvl w:val="0"/>
+          <w:numId w:val="1"/>
+        </w:numPr>
+      </w:pPr>
+      <w:r>
         <w:lastRenderedPageBreak/>
-        <w:t xml:space="preserve">This is the dissertation that is the same as the </w:t>
-      </w:r>
-      <w:proofErr w:type="spellStart"/>
-      <w:r>
-        <w:t>McCart</w:t>
-      </w:r>
-      <w:proofErr w:type="spellEnd"/>
-      <w:r>
-        <w:t xml:space="preserve"> (1965) publication.</w:t>
-      </w:r>
-    </w:p>
-    <w:p>
-      <w:pPr>
-        <w:pStyle w:val="ListParagraph"/>
-        <w:numPr>
-          <w:ilvl w:val="0"/>
-          <w:numId w:val="1"/>
-        </w:numPr>
-      </w:pPr>
-      <w:r>
-        <w:t>Published a W-L relationship</w:t>
-      </w:r>
-    </w:p>
-    <w:p>
-      <w:pPr>
-        <w:rPr>
-          <w:b/>
-        </w:rPr>
-      </w:pPr>
-      <w:proofErr w:type="spellStart"/>
-      <w:r>
-        <w:rPr>
-          <w:b/>
-        </w:rPr>
-        <w:t>McCart</w:t>
-      </w:r>
-      <w:proofErr w:type="spellEnd"/>
-      <w:r>
-        <w:rPr>
-          <w:b/>
-        </w:rPr>
-        <w:t xml:space="preserve"> (1965)</w:t>
-      </w:r>
-    </w:p>
-    <w:p>
-      <w:pPr>
-        <w:pStyle w:val="ListParagraph"/>
-        <w:numPr>
-          <w:ilvl w:val="0"/>
-          <w:numId w:val="1"/>
-        </w:numPr>
-      </w:pPr>
-      <w:r>
-        <w:t>Only scales were used</w:t>
-      </w:r>
-    </w:p>
-    <w:p>
-      <w:pPr>
-        <w:pStyle w:val="ListParagraph"/>
-        <w:numPr>
-          <w:ilvl w:val="0"/>
-          <w:numId w:val="1"/>
-        </w:numPr>
-      </w:pPr>
-      <w:r>
-        <w:t>Table 3</w:t>
-      </w:r>
-      <w:r>
-        <w:t xml:space="preserve"> contains an ALK for </w:t>
-      </w:r>
-      <w:proofErr w:type="spellStart"/>
-      <w:r>
-        <w:t>Cluculz</w:t>
-      </w:r>
-      <w:proofErr w:type="spellEnd"/>
-      <w:r>
-        <w:t xml:space="preserve"> Lake … Age-3 M showed 5 5-mm length classes, Age-4 and age-5 M showed 4.  Age-3 F showed 5 5-mm length classes, Age-4 showed 7, and age-5 showed 4.</w:t>
-      </w:r>
-    </w:p>
-    <w:p>
-      <w:pPr>
-        <w:pStyle w:val="ListParagraph"/>
-        <w:numPr>
-          <w:ilvl w:val="0"/>
-          <w:numId w:val="1"/>
-        </w:numPr>
-      </w:pPr>
-      <w:r>
-        <w:t xml:space="preserve">Table </w:t>
-      </w:r>
-      <w:r>
-        <w:t xml:space="preserve">2 contains an ALK for </w:t>
-      </w:r>
-      <w:proofErr w:type="spellStart"/>
-      <w:r>
-        <w:t>Tacheeda</w:t>
-      </w:r>
-      <w:proofErr w:type="spellEnd"/>
-      <w:r>
-        <w:t xml:space="preserve"> </w:t>
-      </w:r>
-      <w:proofErr w:type="gramStart"/>
-      <w:r>
-        <w:t>Lake ..</w:t>
-      </w:r>
-      <w:proofErr w:type="gramEnd"/>
-      <w:r>
-        <w:t xml:space="preserve"> Age-2 M showed 6 5-mm length classes, Age-3 3.  Age 2, 3, and 4 F showed 5 5-mm length classes, Age 5 showed 3.</w:t>
-      </w:r>
-    </w:p>
-    <w:p>
-      <w:pPr>
-        <w:pStyle w:val="ListParagraph"/>
-        <w:numPr>
-          <w:ilvl w:val="0"/>
-          <w:numId w:val="1"/>
-        </w:numPr>
-      </w:pPr>
-      <w:r>
-        <w:t>Table 5</w:t>
-      </w:r>
-      <w:r>
-        <w:t xml:space="preserve"> contains an ALK for </w:t>
-      </w:r>
-      <w:proofErr w:type="spellStart"/>
-      <w:r>
-        <w:t>MacLure</w:t>
-      </w:r>
-      <w:proofErr w:type="spellEnd"/>
-      <w:r>
-        <w:t xml:space="preserve"> Lake. Age 2 and 4 M showed 6 10-mm length classes.  Age-2 showed 5 10-mm length classes, age-3 4, age 4 and 5 4.</w:t>
-      </w:r>
-    </w:p>
-    <w:p>
-      <w:pPr>
-        <w:pStyle w:val="ListParagraph"/>
-        <w:numPr>
-          <w:ilvl w:val="0"/>
-          <w:numId w:val="1"/>
-        </w:numPr>
-      </w:pPr>
-      <w:r>
-        <w:t>Table 4</w:t>
-      </w:r>
-      <w:r>
-        <w:t xml:space="preserve"> contains an ALK for </w:t>
-      </w:r>
-      <w:proofErr w:type="spellStart"/>
-      <w:r>
-        <w:t>McLeese</w:t>
-      </w:r>
-      <w:proofErr w:type="spellEnd"/>
-      <w:r>
-        <w:t xml:space="preserve"> Lake.  Age-3 M showed 3 10-mm length classes and Age-3 F showed 4 10-mm length classes.</w:t>
-      </w:r>
-    </w:p>
-    <w:p>
-      <w:pPr>
-        <w:pStyle w:val="ListParagraph"/>
-        <w:numPr>
-          <w:ilvl w:val="0"/>
-          <w:numId w:val="1"/>
-        </w:numPr>
-      </w:pPr>
-      <w:r>
-        <w:t>Claimed that an annulus had formed and new growth was found on the scales by May</w:t>
-      </w:r>
-    </w:p>
-    <w:p>
-      <w:pPr>
-        <w:pStyle w:val="ListParagraph"/>
-        <w:numPr>
-          <w:ilvl w:val="0"/>
-          <w:numId w:val="1"/>
-        </w:numPr>
-      </w:pPr>
-      <w:r>
-        <w:t>Males and females grew at about the same rate for the first two years and then females were larger.</w:t>
-      </w:r>
-    </w:p>
-    <w:p>
-      <w:pPr>
-        <w:pStyle w:val="ListParagraph"/>
-        <w:numPr>
-          <w:ilvl w:val="0"/>
-          <w:numId w:val="1"/>
-        </w:numPr>
-      </w:pPr>
-      <w:r>
-        <w:t xml:space="preserve">Table 6-9 and </w:t>
-      </w:r>
-      <w:r>
-        <w:t xml:space="preserve">Figure 3 shows increments in FL by year of life … 5-8 </w:t>
-      </w:r>
-      <w:r>
-        <w:t xml:space="preserve">cm </w:t>
-      </w:r>
-      <w:r>
-        <w:t xml:space="preserve">at age-1, 3-4 are age -2, </w:t>
-      </w:r>
-      <w:r>
-        <w:t>2-5ish for age-3 and 4, less than 2 after that.</w:t>
-      </w:r>
-    </w:p>
-    <w:p>
-      <w:pPr>
-        <w:pStyle w:val="ListParagraph"/>
-        <w:numPr>
-          <w:ilvl w:val="0"/>
-          <w:numId w:val="1"/>
-        </w:numPr>
-      </w:pPr>
-      <w:r>
-        <w:t>Maximum age was 9.</w:t>
-      </w:r>
-    </w:p>
-    <w:p>
-      <w:pPr>
-        <w:rPr>
-          <w:b/>
-        </w:rPr>
-      </w:pPr>
-      <w:r>
-        <w:rPr>
-          <w:b/>
-        </w:rPr>
-        <w:t xml:space="preserve">McPhail and </w:t>
-      </w:r>
-      <w:proofErr w:type="spellStart"/>
-      <w:r>
-        <w:rPr>
-          <w:b/>
-        </w:rPr>
-        <w:t>Zemlak</w:t>
-      </w:r>
-      <w:proofErr w:type="spellEnd"/>
-      <w:r>
-        <w:rPr>
-          <w:b/>
-        </w:rPr>
-        <w:t xml:space="preserve"> (2001)</w:t>
-      </w:r>
-    </w:p>
-    <w:p>
-      <w:pPr>
-        <w:pStyle w:val="ListParagraph"/>
-        <w:numPr>
-          <w:ilvl w:val="0"/>
-          <w:numId w:val="1"/>
-        </w:numPr>
-      </w:pPr>
-      <w:r>
-        <w:t xml:space="preserve">Scales and </w:t>
-      </w:r>
-      <w:proofErr w:type="spellStart"/>
-      <w:proofErr w:type="gramStart"/>
+        <w:t>Length-at-age was highly variable (see Figure 6) and did not show an asymptote.</w:t>
+      </w:r>
+    </w:p>
+    <w:p>
+      <w:pPr>
+        <w:rPr>
+          <w:b/>
+        </w:rPr>
+      </w:pPr>
+      <w:r>
+        <w:rPr>
+          <w:b/>
+        </w:rPr>
+        <w:t>Sullivan (2011)</w:t>
+      </w:r>
+    </w:p>
+    <w:p>
+      <w:pPr>
+        <w:pStyle w:val="ListParagraph"/>
+        <w:numPr>
+          <w:ilvl w:val="0"/>
+          <w:numId w:val="1"/>
+        </w:numPr>
+      </w:pPr>
+      <w:r>
+        <w:t>Documents very small numbers of PWF in rivers</w:t>
+      </w:r>
+    </w:p>
+    <w:p>
+      <w:pPr>
+        <w:pStyle w:val="ListParagraph"/>
+        <w:numPr>
+          <w:ilvl w:val="0"/>
+          <w:numId w:val="1"/>
+        </w:numPr>
+      </w:pPr>
+      <w:r>
+        <w:t>Figure 2 is a nice map of the distribution of PWF</w:t>
+      </w:r>
+    </w:p>
+    <w:p>
+      <w:pPr>
+        <w:pStyle w:val="ListParagraph"/>
+        <w:numPr>
+          <w:ilvl w:val="0"/>
+          <w:numId w:val="1"/>
+        </w:numPr>
+      </w:pPr>
+      <w:r>
+        <w:t xml:space="preserve">Very limited age analysis with </w:t>
+      </w:r>
+      <w:proofErr w:type="spellStart"/>
       <w:r>
         <w:t>otos</w:t>
       </w:r>
       <w:proofErr w:type="spellEnd"/>
-      <w:proofErr w:type="gramEnd"/>
-      <w:r>
-        <w:t xml:space="preserve"> from 150 fish.  </w:t>
-      </w:r>
-      <w:proofErr w:type="spellStart"/>
-      <w:r>
-        <w:t>Otos</w:t>
-      </w:r>
-      <w:proofErr w:type="spellEnd"/>
-      <w:r>
-        <w:t xml:space="preserve"> generally older</w:t>
-      </w:r>
-    </w:p>
-    <w:p>
-      <w:pPr>
-        <w:pStyle w:val="ListParagraph"/>
-        <w:numPr>
-          <w:ilvl w:val="0"/>
-          <w:numId w:val="1"/>
-        </w:numPr>
-      </w:pPr>
-      <w:r>
-        <w:t>“… there is some conflict between the estimate age and our length-frequency data.” Page 17</w:t>
-      </w:r>
-    </w:p>
-    <w:p>
-      <w:pPr>
-        <w:pStyle w:val="ListParagraph"/>
-        <w:numPr>
-          <w:ilvl w:val="0"/>
-          <w:numId w:val="1"/>
-        </w:numPr>
-      </w:pPr>
-      <w:r>
-        <w:t>Some evidence for merging of the length modes for 1+ and 2+ fish as the season progressed.</w:t>
-      </w:r>
-    </w:p>
-    <w:p>
-      <w:pPr>
-        <w:pStyle w:val="ListParagraph"/>
-        <w:numPr>
-          <w:ilvl w:val="0"/>
-          <w:numId w:val="1"/>
-        </w:numPr>
-      </w:pPr>
-      <w:r>
-        <w:t>Oldest was 7+ (female), 4+ (male)</w:t>
-      </w:r>
-    </w:p>
-    <w:p>
-      <w:pPr>
-        <w:pStyle w:val="ListParagraph"/>
-        <w:numPr>
-          <w:ilvl w:val="0"/>
-          <w:numId w:val="1"/>
-        </w:numPr>
-      </w:pPr>
-      <w:r>
-        <w:t xml:space="preserve">“… </w:t>
-      </w:r>
-      <w:proofErr w:type="gramStart"/>
-      <w:r>
-        <w:t>after</w:t>
-      </w:r>
-      <w:proofErr w:type="gramEnd"/>
-      <w:r>
-        <w:t xml:space="preserve"> age 2+ growth has slowed to the point that it obscures any clear differences among older age classes.”</w:t>
-      </w:r>
-    </w:p>
-    <w:p>
-      <w:pPr>
-        <w:pStyle w:val="ListParagraph"/>
-        <w:numPr>
-          <w:ilvl w:val="0"/>
-          <w:numId w:val="1"/>
-        </w:numPr>
-      </w:pPr>
-      <w:proofErr w:type="gramStart"/>
-      <w:r>
-        <w:t>“ …</w:t>
-      </w:r>
-      <w:proofErr w:type="gramEnd"/>
-      <w:r>
-        <w:t xml:space="preserve"> males are smaller than females …” among reproductive sized fish. “Overall, the female fish were longer than the males for each age class.”</w:t>
-      </w:r>
-    </w:p>
-    <w:p>
-      <w:pPr>
-        <w:pStyle w:val="ListParagraph"/>
-        <w:numPr>
-          <w:ilvl w:val="0"/>
-          <w:numId w:val="1"/>
-        </w:numPr>
-      </w:pPr>
-      <w:r>
-        <w:t>“Female pygmy whitefish in Dina #1 appear to live longer than the males.”</w:t>
-      </w:r>
-    </w:p>
-    <w:p>
-      <w:pPr>
-        <w:rPr>
-          <w:b/>
-        </w:rPr>
-      </w:pPr>
-      <w:r>
-        <w:rPr>
-          <w:b/>
-        </w:rPr>
-        <w:t>Plumb (2006)</w:t>
-      </w:r>
-    </w:p>
-    <w:p>
-      <w:pPr>
-        <w:pStyle w:val="ListParagraph"/>
-        <w:numPr>
-          <w:ilvl w:val="0"/>
-          <w:numId w:val="1"/>
-        </w:numPr>
-      </w:pPr>
-      <w:r>
-        <w:t>PWF age ranged from 0-7</w:t>
-      </w:r>
-    </w:p>
-    <w:p>
-      <w:pPr>
-        <w:pStyle w:val="ListParagraph"/>
-        <w:numPr>
-          <w:ilvl w:val="0"/>
-          <w:numId w:val="1"/>
-        </w:numPr>
-      </w:pPr>
-      <w:r>
-        <w:t xml:space="preserve">Apparently aged fish from </w:t>
-      </w:r>
-      <w:proofErr w:type="spellStart"/>
-      <w:proofErr w:type="gramStart"/>
-      <w:r>
-        <w:t>oto</w:t>
-      </w:r>
-      <w:proofErr w:type="spellEnd"/>
-      <w:proofErr w:type="gramEnd"/>
-      <w:r>
-        <w:t xml:space="preserve"> thin sections using two readers.</w:t>
-      </w:r>
-    </w:p>
-    <w:p>
-      <w:pPr>
-        <w:pStyle w:val="ListParagraph"/>
-        <w:numPr>
-          <w:ilvl w:val="0"/>
-          <w:numId w:val="1"/>
-        </w:numPr>
-      </w:pPr>
-      <w:r>
-        <w:t>Length-at-age was highly variable (see Figure 6) and did not show an asymptote.</w:t>
-      </w:r>
-    </w:p>
-    <w:p>
-      <w:pPr>
-        <w:rPr>
-          <w:b/>
-        </w:rPr>
-      </w:pPr>
-      <w:r>
-        <w:rPr>
-          <w:b/>
-        </w:rPr>
-        <w:t>Sullivan (2011)</w:t>
-      </w:r>
-    </w:p>
-    <w:p>
-      <w:pPr>
-        <w:pStyle w:val="ListParagraph"/>
-        <w:numPr>
-          <w:ilvl w:val="0"/>
-          <w:numId w:val="1"/>
-        </w:numPr>
-      </w:pPr>
-      <w:r>
-        <w:t>Documents very small numbers of PWF in rivers</w:t>
-      </w:r>
-    </w:p>
-    <w:p>
-      <w:pPr>
-        <w:pStyle w:val="ListParagraph"/>
-        <w:numPr>
-          <w:ilvl w:val="0"/>
-          <w:numId w:val="1"/>
-        </w:numPr>
-      </w:pPr>
-      <w:r>
-        <w:t>Figure 2 is a nice map of the distribution of PWF</w:t>
-      </w:r>
-    </w:p>
-    <w:p>
-      <w:pPr>
-        <w:pStyle w:val="ListParagraph"/>
-        <w:numPr>
-          <w:ilvl w:val="0"/>
-          <w:numId w:val="1"/>
-        </w:numPr>
-      </w:pPr>
-      <w:r>
-        <w:t xml:space="preserve">Very limited age analysis with </w:t>
-      </w:r>
-      <w:proofErr w:type="spellStart"/>
-      <w:r>
-        <w:t>otos</w:t>
-      </w:r>
-      <w:proofErr w:type="spellEnd"/>
       <w:r>
         <w:t xml:space="preserve"> … oldest fish was age-7</w:t>
       </w:r>
@@ -1036,7 +1144,6 @@
         </w:numPr>
       </w:pPr>
       <w:r>
-        <w:lastRenderedPageBreak/>
         <w:t>Primarily a genetics and evolution paper</w:t>
       </w:r>
     </w:p>
@@ -1072,6 +1179,17 @@
           <w:numId w:val="1"/>
         </w:numPr>
       </w:pPr>
+      <w:r>
+        <w:t xml:space="preserve">Makes an argument that PWF are not deep, cold, </w:t>
+      </w:r>
+      <w:proofErr w:type="spellStart"/>
+      <w:r>
+        <w:t>oligo</w:t>
+      </w:r>
+      <w:proofErr w:type="spellEnd"/>
+      <w:r>
+        <w:t xml:space="preserve"> species that was described previously</w:t>
+      </w:r>
     </w:p>
     <w:p>
       <w:pPr>
@@ -1171,6 +1289,23 @@
           <w:numId w:val="1"/>
         </w:numPr>
       </w:pPr>
+      <w:r>
+        <w:t>Max age males was 3, females 4</w:t>
+      </w:r>
+    </w:p>
+    <w:p>
+      <w:pPr>
+        <w:pStyle w:val="ListParagraph"/>
+        <w:numPr>
+          <w:ilvl w:val="0"/>
+          <w:numId w:val="1"/>
+        </w:numPr>
+      </w:pPr>
+      <w:r>
+        <w:t>Most mature at age-1(males) or 2 (females).</w:t>
+      </w:r>
+      <w:bookmarkStart w:id="0" w:name="_GoBack"/>
+      <w:bookmarkEnd w:id="0"/>
     </w:p>
     <w:p>
       <w:pPr>

</xml_diff>